<commit_message>
a bunch of content updates
</commit_message>
<xml_diff>
--- a/Discussion 1.docx
+++ b/Discussion 1.docx
@@ -20,19 +20,31 @@
     <w:p/>
     <w:p>
       <w:r>
-        <w:t xml:space="preserve">For our Web Systems project, </w:t>
-      </w:r>
-      <w:r>
-        <w:t>w</w:t>
-      </w:r>
-      <w:r>
-        <w:t xml:space="preserve">e decided to create a website for Brandon’s wife Andi. The website will revolve around the topic of hedgehogs and hedgehog care. There will be the ability to purchase hedgehogs from Andi (specifically through a ‘contact us’ page that will send emails to Andi), view information about hedgehog care and the process of owning and raising a </w:t>
-      </w:r>
-      <w:r>
-        <w:t>hedgehog and</w:t>
-      </w:r>
-      <w:r>
-        <w:t xml:space="preserve"> learn more about hedgehogs in general. The website will be made in pure HTML, CSS, and JavaScript, and will consist of the following 10 pages: Home, My Hedgehogs, Watch Me Growing, For Sale (with subsections for babies, adults, and a waiting list), Sold, Hedgehog Care (with subsections for Cages, Accessories, Color Guides and Treats/Nutrition), Fun Facts, Contact us, and reviews.</w:t>
+        <w:t xml:space="preserve">For our Web Systems project, we decided to create a website for Brandon’s wife </w:t>
+      </w:r>
+      <w:proofErr w:type="spellStart"/>
+      <w:r>
+        <w:t>Andreya</w:t>
+      </w:r>
+      <w:proofErr w:type="spellEnd"/>
+      <w:r>
+        <w:t xml:space="preserve">. Our method of communication is slack and using </w:t>
+      </w:r>
+      <w:proofErr w:type="spellStart"/>
+      <w:r>
+        <w:t>Github</w:t>
+      </w:r>
+      <w:proofErr w:type="spellEnd"/>
+      <w:r>
+        <w:t xml:space="preserve"> for source code management. The website will revolve around selling her hedgehogs and hedgehog care. There will be the ability to purchase hedgehogs from Andi (specifically through a ‘contact us’ page that will send emails to </w:t>
+      </w:r>
+      <w:proofErr w:type="spellStart"/>
+      <w:r>
+        <w:t>Andreya</w:t>
+      </w:r>
+      <w:proofErr w:type="spellEnd"/>
+      <w:r>
+        <w:t>). The website will also provide information about hedgehog care, the process of owning/raising a hedgehog, and learn more about hedgehogs in general. The website will be made in pure HTML, CSS, and JavaScript, and will consist of the following 10 pages: Home, My Hedgehogs, Watch Me Growing, For Sale (with subsections for babies, adults, and a waiting list), Sold, Hedgehog Care (with subsections for Cages, Accessories, Color Guides and Treats/Nutrition), Fun Facts, Contact us, and reviews.</w:t>
       </w:r>
     </w:p>
     <w:sectPr>

</xml_diff>